<commit_message>
Adding Rate Limiter design document
</commit_message>
<xml_diff>
--- a/Rate limiting system.docx
+++ b/Rate limiting system.docx
@@ -6,6 +6,7 @@
       <w:pPr>
         <w:shd w:val="clear" w:color="auto" w:fill="FFFFFF"/>
         <w:spacing w:before="100" w:beforeAutospacing="1" w:after="100" w:afterAutospacing="1" w:line="645" w:lineRule="atLeast"/>
+        <w:jc w:val="center"/>
         <w:outlineLvl w:val="1"/>
         <w:rPr>
           <w:sz w:val="18"/>
@@ -35,6 +36,238 @@
       </w:pPr>
       <w:r>
         <w:rPr>
+          <w:b/>
+          <w:bCs/>
+          <w:sz w:val="24"/>
+          <w:szCs w:val="24"/>
+        </w:rPr>
+        <w:t>Rate limiting</w:t>
+      </w:r>
+      <w:r>
+        <w:rPr>
+          <w:sz w:val="24"/>
+          <w:szCs w:val="24"/>
+        </w:rPr>
+        <w:t xml:space="preserve"> provides a mechanism to limit the number of requests to </w:t>
+      </w:r>
+      <w:r>
+        <w:rPr>
+          <w:sz w:val="24"/>
+          <w:szCs w:val="24"/>
+        </w:rPr>
+        <w:t>an</w:t>
+      </w:r>
+      <w:r>
+        <w:rPr>
+          <w:sz w:val="24"/>
+          <w:szCs w:val="24"/>
+        </w:rPr>
+        <w:t xml:space="preserve"> API or service in a given time period</w:t>
+      </w:r>
+      <w:r>
+        <w:rPr>
+          <w:sz w:val="24"/>
+          <w:szCs w:val="24"/>
+        </w:rPr>
+        <w:t xml:space="preserve">, </w:t>
+      </w:r>
+      <w:r>
+        <w:rPr>
+          <w:sz w:val="24"/>
+          <w:szCs w:val="24"/>
+        </w:rPr>
+        <w:t>it</w:t>
+      </w:r>
+      <w:r>
+        <w:rPr>
+          <w:sz w:val="24"/>
+          <w:szCs w:val="24"/>
+        </w:rPr>
+        <w:t xml:space="preserve"> </w:t>
+      </w:r>
+      <w:r>
+        <w:rPr>
+          <w:sz w:val="24"/>
+          <w:szCs w:val="24"/>
+        </w:rPr>
+        <w:t>protects APIs from malicious overuse by limiting how often each user can call the API</w:t>
+      </w:r>
+      <w:r>
+        <w:rPr>
+          <w:sz w:val="24"/>
+          <w:szCs w:val="24"/>
+        </w:rPr>
+        <w:t>.</w:t>
+      </w:r>
+    </w:p>
+    <w:p>
+      <w:pPr>
+        <w:jc w:val="both"/>
+        <w:rPr>
+          <w:sz w:val="24"/>
+          <w:szCs w:val="24"/>
+        </w:rPr>
+      </w:pPr>
+      <w:r>
+        <w:rPr>
+          <w:noProof/>
+        </w:rPr>
+        <w:drawing>
+          <wp:inline distT="0" distB="0" distL="0" distR="0" wp14:anchorId="5D179C5E" wp14:editId="36E208FB">
+            <wp:extent cx="5731510" cy="3641725"/>
+            <wp:effectExtent l="0" t="0" r="2540" b="0"/>
+            <wp:docPr id="4" name="Picture 4" descr="Chart, bar chart&#10;&#10;Description automatically generated"/>
+            <wp:cNvGraphicFramePr>
+              <a:graphicFrameLocks xmlns:a="http://schemas.openxmlformats.org/drawingml/2006/main" noChangeAspect="1"/>
+            </wp:cNvGraphicFramePr>
+            <a:graphic xmlns:a="http://schemas.openxmlformats.org/drawingml/2006/main">
+              <a:graphicData uri="http://schemas.openxmlformats.org/drawingml/2006/picture">
+                <pic:pic xmlns:pic="http://schemas.openxmlformats.org/drawingml/2006/picture">
+                  <pic:nvPicPr>
+                    <pic:cNvPr id="4" name="Picture 4" descr="Chart, bar chart&#10;&#10;Description automatically generated"/>
+                    <pic:cNvPicPr/>
+                  </pic:nvPicPr>
+                  <pic:blipFill>
+                    <a:blip r:embed="rId5"/>
+                    <a:stretch>
+                      <a:fillRect/>
+                    </a:stretch>
+                  </pic:blipFill>
+                  <pic:spPr>
+                    <a:xfrm>
+                      <a:off x="0" y="0"/>
+                      <a:ext cx="5731510" cy="3641725"/>
+                    </a:xfrm>
+                    <a:prstGeom prst="rect">
+                      <a:avLst/>
+                    </a:prstGeom>
+                  </pic:spPr>
+                </pic:pic>
+              </a:graphicData>
+            </a:graphic>
+          </wp:inline>
+        </w:drawing>
+      </w:r>
+    </w:p>
+    <w:p>
+      <w:pPr>
+        <w:jc w:val="both"/>
+        <w:rPr>
+          <w:sz w:val="24"/>
+          <w:szCs w:val="24"/>
+        </w:rPr>
+      </w:pPr>
+      <w:r>
+        <w:rPr>
+          <w:noProof/>
+        </w:rPr>
+        <w:drawing>
+          <wp:inline distT="0" distB="0" distL="0" distR="0" wp14:anchorId="1D536F6A" wp14:editId="2F18827F">
+            <wp:extent cx="5731510" cy="3487420"/>
+            <wp:effectExtent l="0" t="0" r="2540" b="0"/>
+            <wp:docPr id="5" name="Picture 5" descr="Chart, bar chart, histogram&#10;&#10;Description automatically generated"/>
+            <wp:cNvGraphicFramePr>
+              <a:graphicFrameLocks xmlns:a="http://schemas.openxmlformats.org/drawingml/2006/main" noChangeAspect="1"/>
+            </wp:cNvGraphicFramePr>
+            <a:graphic xmlns:a="http://schemas.openxmlformats.org/drawingml/2006/main">
+              <a:graphicData uri="http://schemas.openxmlformats.org/drawingml/2006/picture">
+                <pic:pic xmlns:pic="http://schemas.openxmlformats.org/drawingml/2006/picture">
+                  <pic:nvPicPr>
+                    <pic:cNvPr id="5" name="Picture 5" descr="Chart, bar chart, histogram&#10;&#10;Description automatically generated"/>
+                    <pic:cNvPicPr/>
+                  </pic:nvPicPr>
+                  <pic:blipFill>
+                    <a:blip r:embed="rId6"/>
+                    <a:stretch>
+                      <a:fillRect/>
+                    </a:stretch>
+                  </pic:blipFill>
+                  <pic:spPr>
+                    <a:xfrm>
+                      <a:off x="0" y="0"/>
+                      <a:ext cx="5731510" cy="3487420"/>
+                    </a:xfrm>
+                    <a:prstGeom prst="rect">
+                      <a:avLst/>
+                    </a:prstGeom>
+                  </pic:spPr>
+                </pic:pic>
+              </a:graphicData>
+            </a:graphic>
+          </wp:inline>
+        </w:drawing>
+      </w:r>
+    </w:p>
+    <w:p>
+      <w:pPr>
+        <w:jc w:val="both"/>
+        <w:rPr>
+          <w:sz w:val="24"/>
+          <w:szCs w:val="24"/>
+        </w:rPr>
+      </w:pPr>
+    </w:p>
+    <w:p>
+      <w:pPr>
+        <w:jc w:val="both"/>
+        <w:rPr>
+          <w:rFonts w:ascii="Roboto" w:eastAsia="Times New Roman" w:hAnsi="Roboto" w:cs="Times New Roman"/>
+          <w:b/>
+          <w:bCs/>
+          <w:color w:val="000000"/>
+          <w:sz w:val="32"/>
+          <w:szCs w:val="32"/>
+          <w:lang w:eastAsia="en-IN"/>
+        </w:rPr>
+      </w:pPr>
+      <w:r>
+        <w:rPr>
+          <w:rFonts w:ascii="Roboto" w:eastAsia="Times New Roman" w:hAnsi="Roboto" w:cs="Times New Roman"/>
+          <w:b/>
+          <w:bCs/>
+          <w:color w:val="000000"/>
+          <w:sz w:val="32"/>
+          <w:szCs w:val="32"/>
+          <w:lang w:eastAsia="en-IN"/>
+        </w:rPr>
+        <w:lastRenderedPageBreak/>
+        <w:t xml:space="preserve">System </w:t>
+      </w:r>
+      <w:r>
+        <w:rPr>
+          <w:rFonts w:ascii="Roboto" w:eastAsia="Times New Roman" w:hAnsi="Roboto" w:cs="Times New Roman"/>
+          <w:b/>
+          <w:bCs/>
+          <w:color w:val="000000"/>
+          <w:sz w:val="32"/>
+          <w:szCs w:val="32"/>
+          <w:lang w:eastAsia="en-IN"/>
+        </w:rPr>
+        <w:t xml:space="preserve">Design </w:t>
+      </w:r>
+      <w:r>
+        <w:rPr>
+          <w:rFonts w:ascii="Roboto" w:eastAsia="Times New Roman" w:hAnsi="Roboto" w:cs="Times New Roman"/>
+          <w:b/>
+          <w:bCs/>
+          <w:color w:val="000000"/>
+          <w:sz w:val="32"/>
+          <w:szCs w:val="32"/>
+          <w:lang w:eastAsia="en-IN"/>
+        </w:rPr>
+        <w:t>Approach</w:t>
+      </w:r>
+    </w:p>
+    <w:p>
+      <w:pPr>
+        <w:jc w:val="both"/>
+        <w:rPr>
+          <w:sz w:val="24"/>
+          <w:szCs w:val="24"/>
+        </w:rPr>
+      </w:pPr>
+      <w:r>
+        <w:rPr>
           <w:sz w:val="24"/>
           <w:szCs w:val="24"/>
         </w:rPr>
@@ -61,94 +294,336 @@
           <w:sz w:val="24"/>
           <w:szCs w:val="24"/>
         </w:rPr>
-        <w:t xml:space="preserve">data store such as </w:t>
-      </w:r>
-      <w:r>
-        <w:rPr>
-          <w:b/>
-          <w:bCs/>
-          <w:sz w:val="24"/>
-          <w:szCs w:val="24"/>
-        </w:rPr>
-        <w:t>Redis or</w:t>
-      </w:r>
-      <w:hyperlink r:id="rId4" w:history="1">
+        <w:t xml:space="preserve">data store </w:t>
+      </w:r>
+      <w:r>
+        <w:rPr>
+          <w:b/>
+          <w:bCs/>
+          <w:sz w:val="24"/>
+          <w:szCs w:val="24"/>
+        </w:rPr>
+        <w:t xml:space="preserve">Redis </w:t>
+      </w:r>
+      <w:r>
+        <w:rPr>
+          <w:sz w:val="24"/>
+          <w:szCs w:val="24"/>
+        </w:rPr>
+        <w:t xml:space="preserve">to allow </w:t>
+      </w:r>
+      <w:r>
+        <w:rPr>
+          <w:sz w:val="24"/>
+          <w:szCs w:val="24"/>
+        </w:rPr>
+        <w:t xml:space="preserve">more </w:t>
+      </w:r>
+      <w:r>
+        <w:rPr>
+          <w:sz w:val="24"/>
+          <w:szCs w:val="24"/>
+        </w:rPr>
+        <w:t>flexible</w:t>
+      </w:r>
+      <w:r>
+        <w:rPr>
+          <w:sz w:val="24"/>
+          <w:szCs w:val="24"/>
+        </w:rPr>
+        <w:t xml:space="preserve"> load-balancing</w:t>
+      </w:r>
+      <w:r>
+        <w:rPr>
+          <w:sz w:val="24"/>
+          <w:szCs w:val="24"/>
+        </w:rPr>
+        <w:t xml:space="preserve">. </w:t>
+      </w:r>
+      <w:r>
+        <w:rPr>
+          <w:sz w:val="24"/>
+          <w:szCs w:val="24"/>
+        </w:rPr>
+        <w:t>A centralized data store will collect the counts for each window and consumer.</w:t>
+      </w:r>
+    </w:p>
+    <w:p>
+      <w:pPr>
+        <w:pStyle w:val="NormalWeb"/>
+        <w:shd w:val="clear" w:color="auto" w:fill="FFFFFF"/>
+        <w:spacing w:before="300" w:beforeAutospacing="0" w:after="300" w:afterAutospacing="0"/>
+        <w:jc w:val="both"/>
+        <w:rPr>
+          <w:rFonts w:asciiTheme="minorHAnsi" w:eastAsiaTheme="minorHAnsi" w:hAnsiTheme="minorHAnsi" w:cstheme="minorBidi"/>
+          <w:lang w:eastAsia="en-US"/>
+        </w:rPr>
+      </w:pPr>
+      <w:r>
+        <w:rPr>
+          <w:rFonts w:ascii="Roboto" w:hAnsi="Roboto"/>
+          <w:b/>
+          <w:bCs/>
+          <w:color w:val="000000"/>
+          <w:sz w:val="28"/>
+          <w:szCs w:val="28"/>
+        </w:rPr>
+        <w:t>Redis for Data Stor</w:t>
+      </w:r>
+      <w:r>
+        <w:rPr>
+          <w:rFonts w:ascii="Roboto" w:hAnsi="Roboto"/>
+          <w:b/>
+          <w:bCs/>
+          <w:color w:val="000000"/>
+          <w:sz w:val="28"/>
+          <w:szCs w:val="28"/>
+        </w:rPr>
+        <w:t>age</w:t>
+      </w:r>
+      <w:r>
+        <w:rPr>
+          <w:rFonts w:ascii="Roboto" w:hAnsi="Roboto"/>
+          <w:b/>
+          <w:bCs/>
+          <w:color w:val="000000"/>
+          <w:sz w:val="28"/>
+          <w:szCs w:val="28"/>
+        </w:rPr>
+        <w:t>:</w:t>
+      </w:r>
+      <w:r>
+        <w:rPr>
+          <w:b/>
+          <w:bCs/>
+        </w:rPr>
+        <w:t xml:space="preserve"> </w:t>
+      </w:r>
+      <w:r>
+        <w:rPr>
+          <w:rFonts w:asciiTheme="minorHAnsi" w:eastAsiaTheme="minorHAnsi" w:hAnsiTheme="minorHAnsi" w:cstheme="minorBidi"/>
+          <w:lang w:eastAsia="en-US"/>
+        </w:rPr>
+        <w:t>Building a rate limiter with Redis is easy because of two commands </w:t>
+      </w:r>
+      <w:hyperlink r:id="rId7" w:tgtFrame="_blank" w:history="1">
         <w:r>
           <w:rPr>
-            <w:b/>
-            <w:bCs/>
-            <w:sz w:val="24"/>
-            <w:szCs w:val="24"/>
+            <w:rFonts w:asciiTheme="minorHAnsi" w:eastAsiaTheme="minorHAnsi" w:hAnsiTheme="minorHAnsi" w:cstheme="minorBidi"/>
+            <w:lang w:eastAsia="en-US"/>
           </w:rPr>
-          <w:t> Cassandra</w:t>
+          <w:t>INCR</w:t>
         </w:r>
       </w:hyperlink>
       <w:r>
         <w:rPr>
-          <w:sz w:val="24"/>
-          <w:szCs w:val="24"/>
-        </w:rPr>
-        <w:t xml:space="preserve"> to allow </w:t>
-      </w:r>
-      <w:r>
-        <w:rPr>
-          <w:sz w:val="24"/>
-          <w:szCs w:val="24"/>
-        </w:rPr>
-        <w:t xml:space="preserve">more </w:t>
-      </w:r>
-      <w:r>
-        <w:rPr>
-          <w:sz w:val="24"/>
-          <w:szCs w:val="24"/>
-        </w:rPr>
-        <w:t>flexible</w:t>
-      </w:r>
-      <w:r>
-        <w:rPr>
-          <w:sz w:val="24"/>
-          <w:szCs w:val="24"/>
-        </w:rPr>
-        <w:t xml:space="preserve"> load-balancing</w:t>
-      </w:r>
-      <w:r>
-        <w:rPr>
-          <w:sz w:val="24"/>
-          <w:szCs w:val="24"/>
-        </w:rPr>
-        <w:t xml:space="preserve">. </w:t>
-      </w:r>
-      <w:r>
-        <w:rPr>
-          <w:sz w:val="24"/>
-          <w:szCs w:val="24"/>
-        </w:rPr>
-        <w:t>A centralized data store will collect the counts for each window and consumer.</w:t>
-      </w:r>
-    </w:p>
-    <w:p>
-      <w:pPr>
+          <w:rFonts w:asciiTheme="minorHAnsi" w:eastAsiaTheme="minorHAnsi" w:hAnsiTheme="minorHAnsi" w:cstheme="minorBidi"/>
+          <w:lang w:eastAsia="en-US"/>
+        </w:rPr>
+        <w:t> and </w:t>
+      </w:r>
+      <w:hyperlink r:id="rId8" w:tgtFrame="_blank" w:history="1">
+        <w:r>
+          <w:rPr>
+            <w:rFonts w:asciiTheme="minorHAnsi" w:eastAsiaTheme="minorHAnsi" w:hAnsiTheme="minorHAnsi" w:cstheme="minorBidi"/>
+            <w:lang w:eastAsia="en-US"/>
+          </w:rPr>
+          <w:t>EXPIRE</w:t>
+        </w:r>
+      </w:hyperlink>
+      <w:r>
+        <w:rPr>
+          <w:rFonts w:asciiTheme="minorHAnsi" w:eastAsiaTheme="minorHAnsi" w:hAnsiTheme="minorHAnsi" w:cstheme="minorBidi"/>
+          <w:lang w:eastAsia="en-US"/>
+        </w:rPr>
+        <w:t xml:space="preserve">. The basic concept is that </w:t>
+      </w:r>
+      <w:r>
+        <w:rPr>
+          <w:rFonts w:asciiTheme="minorHAnsi" w:eastAsiaTheme="minorHAnsi" w:hAnsiTheme="minorHAnsi" w:cstheme="minorBidi"/>
+          <w:lang w:eastAsia="en-US"/>
+        </w:rPr>
+        <w:t>we</w:t>
+      </w:r>
+      <w:r>
+        <w:rPr>
+          <w:rFonts w:asciiTheme="minorHAnsi" w:eastAsiaTheme="minorHAnsi" w:hAnsiTheme="minorHAnsi" w:cstheme="minorBidi"/>
+          <w:lang w:eastAsia="en-US"/>
+        </w:rPr>
+        <w:t xml:space="preserve"> want to limit requests to a particular service in a given time period.</w:t>
+      </w:r>
+    </w:p>
+    <w:p>
+      <w:pPr>
+        <w:pStyle w:val="NormalWeb"/>
+        <w:shd w:val="clear" w:color="auto" w:fill="FFFFFF"/>
+        <w:spacing w:before="300" w:beforeAutospacing="0" w:after="300" w:afterAutospacing="0"/>
         <w:jc w:val="both"/>
         <w:rPr>
-          <w:sz w:val="24"/>
-          <w:szCs w:val="24"/>
-        </w:rPr>
-      </w:pPr>
-      <w:r>
-        <w:rPr>
-          <w:sz w:val="24"/>
-          <w:szCs w:val="24"/>
-        </w:rPr>
-        <w:t>The two main problems with this approach are increased latency making requests to the data store and race conditions,</w:t>
-      </w:r>
-    </w:p>
-    <w:p>
-      <w:pPr>
-        <w:rPr>
-          <w:sz w:val="24"/>
-          <w:szCs w:val="24"/>
-        </w:rPr>
-      </w:pPr>
+          <w:rFonts w:asciiTheme="minorHAnsi" w:eastAsiaTheme="minorHAnsi" w:hAnsiTheme="minorHAnsi" w:cstheme="minorBidi"/>
+          <w:lang w:eastAsia="en-US"/>
+        </w:rPr>
+      </w:pPr>
+      <w:r>
+        <w:rPr>
+          <w:rFonts w:asciiTheme="minorHAnsi" w:eastAsiaTheme="minorHAnsi" w:hAnsiTheme="minorHAnsi" w:cstheme="minorBidi"/>
+          <w:lang w:eastAsia="en-US"/>
+        </w:rPr>
+        <w:t>Let’s say we have a service that has users identified by an API key. This service states that it is limited to 20 requests in any given minute.</w:t>
+      </w:r>
+      <w:r>
+        <w:rPr>
+          <w:rFonts w:asciiTheme="minorHAnsi" w:eastAsiaTheme="minorHAnsi" w:hAnsiTheme="minorHAnsi" w:cstheme="minorBidi"/>
+          <w:lang w:eastAsia="en-US"/>
+        </w:rPr>
+        <w:t>To achieve this we want to create a Redis key for every minute per API key. To make sure we don’t fill up our entire database with junk, expire that key after one minute as well.</w:t>
+      </w:r>
+    </w:p>
+    <w:p>
+      <w:pPr>
+        <w:spacing w:before="100" w:beforeAutospacing="1" w:after="100" w:afterAutospacing="1" w:line="240" w:lineRule="auto"/>
+        <w:rPr>
+          <w:rFonts w:ascii="Roboto" w:eastAsia="Times New Roman" w:hAnsi="Roboto" w:cs="Times New Roman"/>
+          <w:b/>
+          <w:bCs/>
+          <w:color w:val="000000"/>
+          <w:sz w:val="28"/>
+          <w:szCs w:val="28"/>
+          <w:lang w:eastAsia="en-IN"/>
+        </w:rPr>
+      </w:pPr>
+      <w:r>
+        <w:rPr>
+          <w:rFonts w:ascii="Roboto" w:eastAsia="Times New Roman" w:hAnsi="Roboto" w:cs="Times New Roman"/>
+          <w:b/>
+          <w:bCs/>
+          <w:color w:val="000000"/>
+          <w:sz w:val="28"/>
+          <w:szCs w:val="28"/>
+          <w:lang w:eastAsia="en-IN"/>
+        </w:rPr>
+        <w:t>Pros of using Redis:</w:t>
+      </w:r>
+    </w:p>
+    <w:p>
+      <w:pPr>
+        <w:spacing w:before="100" w:beforeAutospacing="1" w:after="100" w:afterAutospacing="1" w:line="240" w:lineRule="auto"/>
+        <w:rPr>
+          <w:sz w:val="24"/>
+          <w:szCs w:val="24"/>
+        </w:rPr>
+      </w:pPr>
+      <w:r>
+        <w:rPr>
+          <w:sz w:val="24"/>
+          <w:szCs w:val="24"/>
+        </w:rPr>
+        <w:t>More flexible for load-balancing rule</w:t>
+      </w:r>
+    </w:p>
+    <w:p>
+      <w:pPr>
+        <w:spacing w:before="100" w:beforeAutospacing="1" w:after="100" w:afterAutospacing="1" w:line="240" w:lineRule="auto"/>
+        <w:rPr>
+          <w:rFonts w:ascii="Roboto" w:eastAsia="Times New Roman" w:hAnsi="Roboto" w:cs="Times New Roman"/>
+          <w:b/>
+          <w:bCs/>
+          <w:color w:val="000000"/>
+          <w:sz w:val="28"/>
+          <w:szCs w:val="28"/>
+          <w:lang w:eastAsia="en-IN"/>
+        </w:rPr>
+      </w:pPr>
+      <w:r>
+        <w:rPr>
+          <w:rFonts w:ascii="Roboto" w:eastAsia="Times New Roman" w:hAnsi="Roboto" w:cs="Times New Roman"/>
+          <w:b/>
+          <w:bCs/>
+          <w:color w:val="000000"/>
+          <w:sz w:val="28"/>
+          <w:szCs w:val="28"/>
+          <w:lang w:eastAsia="en-IN"/>
+        </w:rPr>
+        <w:t>Cons</w:t>
+      </w:r>
+      <w:r>
+        <w:rPr>
+          <w:rFonts w:ascii="Roboto" w:eastAsia="Times New Roman" w:hAnsi="Roboto" w:cs="Times New Roman"/>
+          <w:b/>
+          <w:bCs/>
+          <w:color w:val="000000"/>
+          <w:sz w:val="28"/>
+          <w:szCs w:val="28"/>
+          <w:lang w:eastAsia="en-IN"/>
+        </w:rPr>
+        <w:t xml:space="preserve"> </w:t>
+      </w:r>
+      <w:r>
+        <w:rPr>
+          <w:rFonts w:ascii="Roboto" w:eastAsia="Times New Roman" w:hAnsi="Roboto" w:cs="Times New Roman"/>
+          <w:b/>
+          <w:bCs/>
+          <w:color w:val="000000"/>
+          <w:sz w:val="28"/>
+          <w:szCs w:val="28"/>
+          <w:lang w:eastAsia="en-IN"/>
+        </w:rPr>
+        <w:t>of using Redis</w:t>
+      </w:r>
+      <w:r>
+        <w:rPr>
+          <w:rFonts w:ascii="Roboto" w:eastAsia="Times New Roman" w:hAnsi="Roboto" w:cs="Times New Roman"/>
+          <w:b/>
+          <w:bCs/>
+          <w:color w:val="000000"/>
+          <w:sz w:val="28"/>
+          <w:szCs w:val="28"/>
+          <w:lang w:eastAsia="en-IN"/>
+        </w:rPr>
+        <w:t>:</w:t>
+      </w:r>
+    </w:p>
+    <w:p>
+      <w:pPr>
+        <w:pStyle w:val="ListParagraph"/>
+        <w:numPr>
+          <w:ilvl w:val="0"/>
+          <w:numId w:val="2"/>
+        </w:numPr>
+        <w:spacing w:before="100" w:beforeAutospacing="1" w:after="100" w:afterAutospacing="1" w:line="240" w:lineRule="auto"/>
+        <w:rPr>
+          <w:sz w:val="24"/>
+          <w:szCs w:val="24"/>
+        </w:rPr>
+      </w:pPr>
+      <w:r>
+        <w:rPr>
+          <w:sz w:val="24"/>
+          <w:szCs w:val="24"/>
+        </w:rPr>
+        <w:t>increased latency making requests to the data store,</w:t>
+      </w:r>
+    </w:p>
+    <w:p>
+      <w:pPr>
+        <w:pStyle w:val="ListParagraph"/>
+        <w:numPr>
+          <w:ilvl w:val="0"/>
+          <w:numId w:val="2"/>
+        </w:numPr>
+        <w:spacing w:before="100" w:beforeAutospacing="1" w:after="100" w:afterAutospacing="1" w:line="240" w:lineRule="auto"/>
+        <w:rPr>
+          <w:sz w:val="24"/>
+          <w:szCs w:val="24"/>
+        </w:rPr>
+      </w:pPr>
+      <w:r>
+        <w:rPr>
+          <w:sz w:val="24"/>
+          <w:szCs w:val="24"/>
+        </w:rPr>
+        <w:t>race conditions</w:t>
+      </w:r>
       <w:r>
         <w:rPr>
           <w:noProof/>
@@ -169,7 +644,7 @@
                     <pic:cNvPicPr/>
                   </pic:nvPicPr>
                   <pic:blipFill>
-                    <a:blip r:embed="rId5"/>
+                    <a:blip r:embed="rId9"/>
                     <a:stretch>
                       <a:fillRect/>
                     </a:stretch>
@@ -215,104 +690,188 @@
           <w:szCs w:val="28"/>
           <w:lang w:eastAsia="en-IN"/>
         </w:rPr>
-        <w:t>Race Conditions</w:t>
-      </w:r>
-    </w:p>
-    <w:p>
-      <w:pPr>
+        <w:t xml:space="preserve">Solution for </w:t>
+      </w:r>
+      <w:r>
+        <w:rPr>
+          <w:rFonts w:ascii="Roboto" w:eastAsia="Times New Roman" w:hAnsi="Roboto" w:cs="Times New Roman"/>
+          <w:b/>
+          <w:bCs/>
+          <w:color w:val="000000"/>
+          <w:sz w:val="28"/>
+          <w:szCs w:val="28"/>
+          <w:lang w:eastAsia="en-IN"/>
+        </w:rPr>
+        <w:t>Cons</w:t>
+      </w:r>
+      <w:r>
+        <w:rPr>
+          <w:rFonts w:ascii="Roboto" w:eastAsia="Times New Roman" w:hAnsi="Roboto" w:cs="Times New Roman"/>
+          <w:b/>
+          <w:bCs/>
+          <w:color w:val="000000"/>
+          <w:sz w:val="28"/>
+          <w:szCs w:val="28"/>
+          <w:lang w:eastAsia="en-IN"/>
+        </w:rPr>
+        <w:t>:</w:t>
+      </w:r>
+    </w:p>
+    <w:p>
+      <w:pPr>
+        <w:pStyle w:val="blockparagraph-544a408c"/>
         <w:jc w:val="both"/>
         <w:rPr>
-          <w:sz w:val="24"/>
-          <w:szCs w:val="24"/>
-        </w:rPr>
-      </w:pPr>
-      <w:r>
-        <w:rPr>
-          <w:sz w:val="24"/>
-          <w:szCs w:val="24"/>
-        </w:rPr>
-        <w:t>One of the most extensive problems with a centralized data store is the potential for </w:t>
-      </w:r>
-      <w:hyperlink r:id="rId6" w:tgtFrame="_blank" w:history="1">
+          <w:rFonts w:asciiTheme="minorHAnsi" w:eastAsiaTheme="minorHAnsi" w:hAnsiTheme="minorHAnsi" w:cstheme="minorBidi"/>
+          <w:lang w:eastAsia="en-US"/>
+        </w:rPr>
+      </w:pPr>
+      <w:r>
+        <w:rPr>
+          <w:rFonts w:asciiTheme="minorHAnsi" w:eastAsiaTheme="minorHAnsi" w:hAnsiTheme="minorHAnsi" w:cstheme="minorBidi"/>
+          <w:lang w:eastAsia="en-US"/>
+        </w:rPr>
+        <w:t xml:space="preserve">One of the largest problems with a centralized data store is the potential for </w:t>
+      </w:r>
+      <w:hyperlink r:id="rId10" w:tgtFrame="_blank" w:history="1">
         <w:r>
           <w:rPr>
-            <w:sz w:val="24"/>
-            <w:szCs w:val="24"/>
+            <w:rFonts w:asciiTheme="minorHAnsi" w:eastAsiaTheme="minorHAnsi" w:hAnsiTheme="minorHAnsi" w:cstheme="minorBidi"/>
+            <w:lang w:eastAsia="en-US"/>
           </w:rPr>
           <w:t>race conditions</w:t>
         </w:r>
       </w:hyperlink>
       <w:r>
         <w:rPr>
-          <w:sz w:val="24"/>
-          <w:szCs w:val="24"/>
-        </w:rPr>
-        <w:t> in </w:t>
-      </w:r>
-      <w:hyperlink r:id="rId7" w:tgtFrame="_blank" w:history="1">
+          <w:rFonts w:asciiTheme="minorHAnsi" w:eastAsiaTheme="minorHAnsi" w:hAnsiTheme="minorHAnsi" w:cstheme="minorBidi"/>
+          <w:lang w:eastAsia="en-US"/>
+        </w:rPr>
+        <w:t xml:space="preserve"> in </w:t>
+      </w:r>
+      <w:hyperlink r:id="rId11" w:tgtFrame="_blank" w:history="1">
         <w:r>
           <w:rPr>
-            <w:sz w:val="24"/>
-            <w:szCs w:val="24"/>
+            <w:rFonts w:asciiTheme="minorHAnsi" w:eastAsiaTheme="minorHAnsi" w:hAnsiTheme="minorHAnsi" w:cstheme="minorBidi"/>
+            <w:lang w:eastAsia="en-US"/>
           </w:rPr>
           <w:t>high concurrency</w:t>
         </w:r>
       </w:hyperlink>
       <w:r>
         <w:rPr>
-          <w:sz w:val="24"/>
-          <w:szCs w:val="24"/>
-        </w:rPr>
-        <w:t xml:space="preserve"> request patterns. This issue happens when </w:t>
-      </w:r>
-      <w:r>
-        <w:rPr>
-          <w:sz w:val="24"/>
-          <w:szCs w:val="24"/>
-        </w:rPr>
-        <w:t>we</w:t>
-      </w:r>
-      <w:r>
-        <w:rPr>
-          <w:sz w:val="24"/>
-          <w:szCs w:val="24"/>
-        </w:rPr>
-        <w:t xml:space="preserve"> use a naïve “get-then-set” approach, wherein </w:t>
-      </w:r>
-      <w:r>
-        <w:rPr>
-          <w:sz w:val="24"/>
-          <w:szCs w:val="24"/>
-        </w:rPr>
-        <w:t>we</w:t>
-      </w:r>
-      <w:r>
-        <w:rPr>
-          <w:sz w:val="24"/>
-          <w:szCs w:val="24"/>
-        </w:rPr>
-        <w:t xml:space="preserve"> retrieve the current rate limit counter, increment it, and then push it back to the datastore. This model’s problem is that additional requests can come through in the time it takes to perform a full cycle of read-increment-store, each attempting to store the increment counter with an invalid (lower) counter value. This allows a consumer to send </w:t>
-      </w:r>
-      <w:r>
-        <w:rPr>
-          <w:sz w:val="24"/>
-          <w:szCs w:val="24"/>
-        </w:rPr>
-        <w:t>an extremely high</w:t>
-      </w:r>
-      <w:r>
-        <w:rPr>
-          <w:sz w:val="24"/>
-          <w:szCs w:val="24"/>
-        </w:rPr>
-        <w:t xml:space="preserve"> rate of requests to bypass rate limiting controls.</w:t>
-      </w:r>
-    </w:p>
-    <w:p>
-      <w:pPr>
-        <w:rPr>
-          <w:sz w:val="24"/>
-          <w:szCs w:val="24"/>
+          <w:rFonts w:asciiTheme="minorHAnsi" w:eastAsiaTheme="minorHAnsi" w:hAnsiTheme="minorHAnsi" w:cstheme="minorBidi"/>
+          <w:lang w:eastAsia="en-US"/>
+        </w:rPr>
+        <w:t xml:space="preserve"> request patterns.</w:t>
+      </w:r>
+    </w:p>
+    <w:p>
+      <w:pPr>
+        <w:pStyle w:val="blockparagraph-544a408c"/>
+        <w:jc w:val="both"/>
+        <w:rPr>
+          <w:rFonts w:asciiTheme="minorHAnsi" w:eastAsiaTheme="minorHAnsi" w:hAnsiTheme="minorHAnsi" w:cstheme="minorBidi"/>
+          <w:lang w:eastAsia="en-US"/>
+        </w:rPr>
+      </w:pPr>
+      <w:r>
+        <w:rPr>
+          <w:rFonts w:asciiTheme="minorHAnsi" w:eastAsiaTheme="minorHAnsi" w:hAnsiTheme="minorHAnsi" w:cstheme="minorBidi"/>
+          <w:lang w:eastAsia="en-US"/>
+        </w:rPr>
+        <w:t>This happens when you use a naïve “</w:t>
+      </w:r>
+      <w:r>
+        <w:rPr>
+          <w:rFonts w:asciiTheme="minorHAnsi" w:eastAsiaTheme="minorHAnsi" w:hAnsiTheme="minorHAnsi" w:cstheme="minorBidi"/>
+          <w:b/>
+          <w:bCs/>
+          <w:lang w:eastAsia="en-US"/>
+        </w:rPr>
+        <w:t>get-then-set</w:t>
+      </w:r>
+      <w:r>
+        <w:rPr>
+          <w:rFonts w:asciiTheme="minorHAnsi" w:eastAsiaTheme="minorHAnsi" w:hAnsiTheme="minorHAnsi" w:cstheme="minorBidi"/>
+          <w:lang w:eastAsia="en-US"/>
+        </w:rPr>
+        <w:t>” approach, wherein you retrieve the current rate limit counter, increment it, and then push it back to the datastore.</w:t>
+      </w:r>
+    </w:p>
+    <w:p>
+      <w:pPr>
+        <w:pStyle w:val="blockparagraph-544a408c"/>
+        <w:jc w:val="both"/>
+        <w:rPr>
+          <w:rFonts w:asciiTheme="minorHAnsi" w:eastAsiaTheme="minorHAnsi" w:hAnsiTheme="minorHAnsi" w:cstheme="minorBidi"/>
+          <w:lang w:eastAsia="en-US"/>
+        </w:rPr>
+      </w:pPr>
+      <w:r>
+        <w:rPr>
+          <w:rFonts w:asciiTheme="minorHAnsi" w:eastAsiaTheme="minorHAnsi" w:hAnsiTheme="minorHAnsi" w:cstheme="minorBidi"/>
+          <w:lang w:eastAsia="en-US"/>
+        </w:rPr>
+        <w:t>One way to avoid this problem is to put a “</w:t>
+      </w:r>
+      <w:r>
+        <w:rPr>
+          <w:rFonts w:asciiTheme="minorHAnsi" w:eastAsiaTheme="minorHAnsi" w:hAnsiTheme="minorHAnsi" w:cstheme="minorBidi"/>
+          <w:b/>
+          <w:bCs/>
+          <w:lang w:eastAsia="en-US"/>
+        </w:rPr>
+        <w:t>lock</w:t>
+      </w:r>
+      <w:r>
+        <w:rPr>
+          <w:rFonts w:asciiTheme="minorHAnsi" w:eastAsiaTheme="minorHAnsi" w:hAnsiTheme="minorHAnsi" w:cstheme="minorBidi"/>
+          <w:lang w:eastAsia="en-US"/>
+        </w:rPr>
+        <w:t xml:space="preserve">” around the key in question, preventing any other processes from accessing or writing to the counter. This would quickly become a major </w:t>
+      </w:r>
+      <w:r>
+        <w:rPr>
+          <w:rFonts w:asciiTheme="minorHAnsi" w:eastAsiaTheme="minorHAnsi" w:hAnsiTheme="minorHAnsi" w:cstheme="minorBidi"/>
+          <w:b/>
+          <w:bCs/>
+          <w:lang w:eastAsia="en-US"/>
+        </w:rPr>
+        <w:lastRenderedPageBreak/>
+        <w:t>performance</w:t>
+      </w:r>
+      <w:r>
+        <w:rPr>
+          <w:rFonts w:asciiTheme="minorHAnsi" w:eastAsiaTheme="minorHAnsi" w:hAnsiTheme="minorHAnsi" w:cstheme="minorBidi"/>
+          <w:lang w:eastAsia="en-US"/>
+        </w:rPr>
+        <w:t xml:space="preserve"> </w:t>
+      </w:r>
+      <w:r>
+        <w:rPr>
+          <w:rFonts w:asciiTheme="minorHAnsi" w:eastAsiaTheme="minorHAnsi" w:hAnsiTheme="minorHAnsi" w:cstheme="minorBidi"/>
+          <w:b/>
+          <w:bCs/>
+          <w:lang w:eastAsia="en-US"/>
+        </w:rPr>
+        <w:t>bottleneck</w:t>
+      </w:r>
+      <w:r>
+        <w:rPr>
+          <w:rFonts w:asciiTheme="minorHAnsi" w:eastAsiaTheme="minorHAnsi" w:hAnsiTheme="minorHAnsi" w:cstheme="minorBidi"/>
+          <w:lang w:eastAsia="en-US"/>
+        </w:rPr>
+        <w:t>, and does not scale well, particularly when using remote servers like Redis as the backing datastore.</w:t>
+      </w:r>
+    </w:p>
+    <w:p>
+      <w:pPr>
+        <w:pStyle w:val="blockparagraph-544a408c"/>
+        <w:jc w:val="both"/>
+        <w:rPr>
+          <w:rFonts w:asciiTheme="minorHAnsi" w:eastAsiaTheme="minorHAnsi" w:hAnsiTheme="minorHAnsi" w:cstheme="minorBidi"/>
+          <w:lang w:eastAsia="en-US"/>
         </w:rPr>
       </w:pPr>
       <w:r>
@@ -320,7 +879,7 @@
           <w:noProof/>
         </w:rPr>
         <w:drawing>
-          <wp:inline distT="0" distB="0" distL="0" distR="0" wp14:anchorId="54DB6A0C" wp14:editId="68E95E5D">
+          <wp:inline distT="0" distB="0" distL="0" distR="0" wp14:anchorId="1F83E7FD" wp14:editId="12FDEE50">
             <wp:extent cx="5731510" cy="1379855"/>
             <wp:effectExtent l="0" t="0" r="2540" b="0"/>
             <wp:docPr id="2" name="Picture 2" descr="Diagram&#10;&#10;Description automatically generated"/>
@@ -335,7 +894,7 @@
                     <pic:cNvPicPr/>
                   </pic:nvPicPr>
                   <pic:blipFill>
-                    <a:blip r:embed="rId8"/>
+                    <a:blip r:embed="rId12"/>
                     <a:stretch>
                       <a:fillRect/>
                     </a:stretch>
@@ -358,44 +917,88 @@
     </w:p>
     <w:p>
       <w:pPr>
-        <w:rPr>
-          <w:sz w:val="24"/>
-          <w:szCs w:val="24"/>
-        </w:rPr>
-      </w:pPr>
-    </w:p>
-    <w:p>
-      <w:pPr>
-        <w:pStyle w:val="NormalWeb"/>
+        <w:pStyle w:val="blockparagraph-544a408c"/>
+        <w:jc w:val="both"/>
+        <w:rPr>
+          <w:rFonts w:asciiTheme="minorHAnsi" w:eastAsiaTheme="minorHAnsi" w:hAnsiTheme="minorHAnsi" w:cstheme="minorBidi"/>
+          <w:lang w:eastAsia="en-US"/>
+        </w:rPr>
+      </w:pPr>
+      <w:r>
+        <w:rPr>
+          <w:rFonts w:asciiTheme="minorHAnsi" w:eastAsiaTheme="minorHAnsi" w:hAnsiTheme="minorHAnsi" w:cstheme="minorBidi"/>
+          <w:lang w:eastAsia="en-US"/>
+        </w:rPr>
+        <w:t>A better approach is to use a “</w:t>
+      </w:r>
+      <w:r>
+        <w:rPr>
+          <w:rFonts w:asciiTheme="minorHAnsi" w:eastAsiaTheme="minorHAnsi" w:hAnsiTheme="minorHAnsi" w:cstheme="minorBidi"/>
+          <w:b/>
+          <w:bCs/>
+          <w:lang w:eastAsia="en-US"/>
+        </w:rPr>
+        <w:t>set-then-get</w:t>
+      </w:r>
+      <w:r>
+        <w:rPr>
+          <w:rFonts w:asciiTheme="minorHAnsi" w:eastAsiaTheme="minorHAnsi" w:hAnsiTheme="minorHAnsi" w:cstheme="minorBidi"/>
+          <w:lang w:eastAsia="en-US"/>
+        </w:rPr>
+        <w:t>” mindset, relying on atomic operators that implement locks in a very performant fashion, allowing you to quickly increment and check counter values without letting the atomic operations get in the way.</w:t>
+      </w:r>
+    </w:p>
+    <w:p>
+      <w:pPr>
+        <w:pStyle w:val="Heading3"/>
         <w:shd w:val="clear" w:color="auto" w:fill="FFFFFF"/>
-        <w:spacing w:before="0" w:beforeAutospacing="0" w:line="360" w:lineRule="atLeast"/>
-        <w:rPr>
-          <w:rFonts w:asciiTheme="minorHAnsi" w:eastAsiaTheme="minorHAnsi" w:hAnsiTheme="minorHAnsi" w:cstheme="minorBidi"/>
-          <w:lang w:eastAsia="en-US"/>
-        </w:rPr>
-      </w:pPr>
-    </w:p>
-    <w:p>
-      <w:pPr>
-        <w:pStyle w:val="NormalWeb"/>
-        <w:shd w:val="clear" w:color="auto" w:fill="FFFFFF"/>
-        <w:spacing w:before="0" w:beforeAutospacing="0" w:line="360" w:lineRule="atLeast"/>
-        <w:rPr>
-          <w:rFonts w:asciiTheme="minorHAnsi" w:eastAsiaTheme="minorHAnsi" w:hAnsiTheme="minorHAnsi" w:cstheme="minorBidi"/>
-          <w:lang w:eastAsia="en-US"/>
-        </w:rPr>
-      </w:pPr>
-    </w:p>
-    <w:p>
-      <w:pPr>
-        <w:pStyle w:val="NormalWeb"/>
-        <w:shd w:val="clear" w:color="auto" w:fill="FFFFFF"/>
-        <w:spacing w:before="0" w:beforeAutospacing="0" w:line="360" w:lineRule="atLeast"/>
-        <w:rPr>
-          <w:rFonts w:asciiTheme="minorHAnsi" w:eastAsiaTheme="minorHAnsi" w:hAnsiTheme="minorHAnsi" w:cstheme="minorBidi"/>
-          <w:lang w:eastAsia="en-US"/>
-        </w:rPr>
-      </w:pPr>
+        <w:spacing w:line="570" w:lineRule="atLeast"/>
+        <w:rPr>
+          <w:rFonts w:ascii="Roboto" w:eastAsia="Times New Roman" w:hAnsi="Roboto" w:cs="Times New Roman"/>
+          <w:b/>
+          <w:bCs/>
+          <w:color w:val="000000"/>
+          <w:sz w:val="28"/>
+          <w:szCs w:val="28"/>
+          <w:lang w:eastAsia="en-IN"/>
+        </w:rPr>
+      </w:pPr>
+      <w:r>
+        <w:rPr>
+          <w:rFonts w:ascii="Roboto" w:eastAsia="Times New Roman" w:hAnsi="Roboto" w:cs="Times New Roman"/>
+          <w:b/>
+          <w:bCs/>
+          <w:color w:val="000000"/>
+          <w:sz w:val="28"/>
+          <w:szCs w:val="28"/>
+          <w:lang w:eastAsia="en-IN"/>
+        </w:rPr>
+        <w:t xml:space="preserve">Optimizing </w:t>
+      </w:r>
+      <w:r>
+        <w:rPr>
+          <w:rFonts w:ascii="Roboto" w:eastAsia="Times New Roman" w:hAnsi="Roboto" w:cs="Times New Roman"/>
+          <w:b/>
+          <w:bCs/>
+          <w:color w:val="000000"/>
+          <w:sz w:val="28"/>
+          <w:szCs w:val="28"/>
+          <w:lang w:eastAsia="en-IN"/>
+        </w:rPr>
+        <w:t xml:space="preserve">the </w:t>
+      </w:r>
+      <w:r>
+        <w:rPr>
+          <w:rFonts w:ascii="Roboto" w:eastAsia="Times New Roman" w:hAnsi="Roboto" w:cs="Times New Roman"/>
+          <w:b/>
+          <w:bCs/>
+          <w:color w:val="000000"/>
+          <w:sz w:val="28"/>
+          <w:szCs w:val="28"/>
+          <w:lang w:eastAsia="en-IN"/>
+        </w:rPr>
+        <w:t>Performance</w:t>
+      </w:r>
     </w:p>
     <w:p>
       <w:pPr>
@@ -413,90 +1016,16 @@
           <w:rFonts w:asciiTheme="minorHAnsi" w:eastAsiaTheme="minorHAnsi" w:hAnsiTheme="minorHAnsi" w:cstheme="minorBidi"/>
           <w:lang w:eastAsia="en-US"/>
         </w:rPr>
-        <w:lastRenderedPageBreak/>
-        <w:t>One way to avoid this problem is to put a “lock” around the key in question, preventing any other processes from accessing or writing to the counter. A lock would quickly become a significant performance bottleneck and does not scale well, mainly when using remote servers like Redis as the backing datastore.</w:t>
-      </w:r>
-    </w:p>
-    <w:p>
-      <w:pPr>
-        <w:pStyle w:val="NormalWeb"/>
-        <w:shd w:val="clear" w:color="auto" w:fill="FFFFFF"/>
-        <w:spacing w:before="0" w:beforeAutospacing="0" w:line="360" w:lineRule="atLeast"/>
-        <w:jc w:val="both"/>
-        <w:rPr>
-          <w:rFonts w:asciiTheme="minorHAnsi" w:eastAsiaTheme="minorHAnsi" w:hAnsiTheme="minorHAnsi" w:cstheme="minorBidi"/>
-          <w:lang w:eastAsia="en-US"/>
-        </w:rPr>
-      </w:pPr>
-      <w:r>
-        <w:rPr>
-          <w:rFonts w:asciiTheme="minorHAnsi" w:eastAsiaTheme="minorHAnsi" w:hAnsiTheme="minorHAnsi" w:cstheme="minorBidi"/>
-          <w:lang w:eastAsia="en-US"/>
-        </w:rPr>
-        <w:t xml:space="preserve">A better approach is to use a “set-then-get” mindset, relying on atomic operators that implement locks in a very performant fashion, allowing </w:t>
-      </w:r>
-      <w:r>
-        <w:rPr>
-          <w:rFonts w:asciiTheme="minorHAnsi" w:eastAsiaTheme="minorHAnsi" w:hAnsiTheme="minorHAnsi" w:cstheme="minorBidi"/>
-          <w:lang w:eastAsia="en-US"/>
-        </w:rPr>
-        <w:t>us</w:t>
-      </w:r>
-      <w:r>
-        <w:rPr>
-          <w:rFonts w:asciiTheme="minorHAnsi" w:eastAsiaTheme="minorHAnsi" w:hAnsiTheme="minorHAnsi" w:cstheme="minorBidi"/>
-          <w:lang w:eastAsia="en-US"/>
-        </w:rPr>
-        <w:t xml:space="preserve"> to quickly increment and check counter values without letting the atomic operations get in the way. </w:t>
-      </w:r>
-    </w:p>
-    <w:p>
-      <w:pPr>
-        <w:pStyle w:val="Heading3"/>
-        <w:shd w:val="clear" w:color="auto" w:fill="FFFFFF"/>
-        <w:spacing w:line="570" w:lineRule="atLeast"/>
-        <w:rPr>
-          <w:rFonts w:ascii="Roboto" w:eastAsia="Times New Roman" w:hAnsi="Roboto" w:cs="Times New Roman"/>
-          <w:b/>
-          <w:bCs/>
-          <w:color w:val="000000"/>
-          <w:sz w:val="28"/>
-          <w:szCs w:val="28"/>
-          <w:lang w:eastAsia="en-IN"/>
-        </w:rPr>
-      </w:pPr>
-      <w:r>
-        <w:rPr>
-          <w:rFonts w:ascii="Roboto" w:eastAsia="Times New Roman" w:hAnsi="Roboto" w:cs="Times New Roman"/>
-          <w:b/>
-          <w:bCs/>
-          <w:color w:val="000000"/>
-          <w:sz w:val="28"/>
-          <w:szCs w:val="28"/>
-          <w:lang w:eastAsia="en-IN"/>
-        </w:rPr>
-        <w:t>Optimizing for Performance</w:t>
-      </w:r>
-    </w:p>
-    <w:p>
-      <w:pPr>
-        <w:pStyle w:val="NormalWeb"/>
-        <w:shd w:val="clear" w:color="auto" w:fill="FFFFFF"/>
-        <w:spacing w:before="0" w:beforeAutospacing="0" w:line="360" w:lineRule="atLeast"/>
-        <w:jc w:val="both"/>
-        <w:rPr>
-          <w:rFonts w:asciiTheme="minorHAnsi" w:eastAsiaTheme="minorHAnsi" w:hAnsiTheme="minorHAnsi" w:cstheme="minorBidi"/>
-          <w:lang w:eastAsia="en-US"/>
-        </w:rPr>
-      </w:pPr>
-      <w:r>
-        <w:rPr>
-          <w:rFonts w:asciiTheme="minorHAnsi" w:eastAsiaTheme="minorHAnsi" w:hAnsiTheme="minorHAnsi" w:cstheme="minorBidi"/>
-          <w:lang w:eastAsia="en-US"/>
-        </w:rPr>
-        <w:t>The increased </w:t>
-      </w:r>
-      <w:hyperlink r:id="rId9" w:tgtFrame="_blank" w:history="1">
+        <w:t>I</w:t>
+      </w:r>
+      <w:r>
+        <w:rPr>
+          <w:rFonts w:asciiTheme="minorHAnsi" w:eastAsiaTheme="minorHAnsi" w:hAnsiTheme="minorHAnsi" w:cstheme="minorBidi"/>
+          <w:lang w:eastAsia="en-US"/>
+        </w:rPr>
+        <w:t>ncreased </w:t>
+      </w:r>
+      <w:hyperlink r:id="rId13" w:tgtFrame="_blank" w:history="1">
         <w:r>
           <w:rPr>
             <w:rFonts w:asciiTheme="minorHAnsi" w:eastAsiaTheme="minorHAnsi" w:hAnsiTheme="minorHAnsi" w:cstheme="minorBidi"/>
@@ -510,7 +1039,21 @@
           <w:rFonts w:asciiTheme="minorHAnsi" w:eastAsiaTheme="minorHAnsi" w:hAnsiTheme="minorHAnsi" w:cstheme="minorBidi"/>
           <w:lang w:eastAsia="en-US"/>
         </w:rPr>
-        <w:t> is another disadvantage of using a centralized data store when checking the rate limit counters. Unfortunately, even checking a fast data store like Redis would result in milliseconds of additional latency for every request.</w:t>
+        <w:t xml:space="preserve"> is </w:t>
+      </w:r>
+      <w:r>
+        <w:rPr>
+          <w:rFonts w:asciiTheme="minorHAnsi" w:eastAsiaTheme="minorHAnsi" w:hAnsiTheme="minorHAnsi" w:cstheme="minorBidi"/>
+          <w:lang w:eastAsia="en-US"/>
+        </w:rPr>
+        <w:t xml:space="preserve">a </w:t>
+      </w:r>
+      <w:r>
+        <w:rPr>
+          <w:rFonts w:asciiTheme="minorHAnsi" w:eastAsiaTheme="minorHAnsi" w:hAnsiTheme="minorHAnsi" w:cstheme="minorBidi"/>
+          <w:lang w:eastAsia="en-US"/>
+        </w:rPr>
+        <w:t>disadvantage of using a centralized data store when checking the rate limit counters. Unfortunately, even checking a fast data store like Redis would result in milliseconds of additional latency for every request.</w:t>
       </w:r>
     </w:p>
     <w:p>
@@ -520,6 +1063,32 @@
         <w:spacing w:before="0" w:beforeAutospacing="0" w:line="360" w:lineRule="atLeast"/>
         <w:jc w:val="both"/>
         <w:rPr>
+          <w:rFonts w:asciiTheme="minorHAnsi" w:eastAsiaTheme="minorHAnsi" w:hAnsiTheme="minorHAnsi" w:cstheme="minorBidi"/>
+          <w:lang w:eastAsia="en-US"/>
+        </w:rPr>
+      </w:pPr>
+      <w:r>
+        <w:rPr>
+          <w:rFonts w:asciiTheme="minorHAnsi" w:eastAsiaTheme="minorHAnsi" w:hAnsiTheme="minorHAnsi" w:cstheme="minorBidi"/>
+          <w:lang w:eastAsia="en-US"/>
+        </w:rPr>
+        <w:t>We can</w:t>
+      </w:r>
+      <w:r>
+        <w:rPr>
+          <w:rFonts w:asciiTheme="minorHAnsi" w:eastAsiaTheme="minorHAnsi" w:hAnsiTheme="minorHAnsi" w:cstheme="minorBidi"/>
+          <w:lang w:eastAsia="en-US"/>
+        </w:rPr>
+        <w:t xml:space="preserve"> checks locally in memory to make these rate limit determinations with minimal latency. To make local checks, relax the rate check conditions and use an eventually consistent model. For example, each node can create a data sync cycle that will synchronize with the centralized data store. Each node periodically pushes a counter increment for each consumer and window to the datastore. These pushes atomically update the values. The node can then retrieve the updated values to update its in-memory version. </w:t>
+      </w:r>
+    </w:p>
+    <w:p>
+      <w:pPr>
+        <w:pStyle w:val="NormalWeb"/>
+        <w:shd w:val="clear" w:color="auto" w:fill="FFFFFF"/>
+        <w:spacing w:before="0" w:beforeAutospacing="0" w:line="360" w:lineRule="atLeast"/>
+        <w:jc w:val="both"/>
+        <w:rPr>
           <w:rFonts w:ascii="Roboto" w:hAnsi="Roboto"/>
           <w:sz w:val="26"/>
           <w:szCs w:val="26"/>
@@ -530,7 +1099,7 @@
           <w:rFonts w:asciiTheme="minorHAnsi" w:eastAsiaTheme="minorHAnsi" w:hAnsiTheme="minorHAnsi" w:cstheme="minorBidi"/>
           <w:lang w:eastAsia="en-US"/>
         </w:rPr>
-        <w:t>Make checks locally in memory to make these rate limit determinations with minimal latency. To make local checks, relax the rate check conditions and use an eventually consistent model. For example, each node can create a data sync cycle that will synchronize with the centralized data store. Each node periodically pushes a counter increment for each consumer and window to the datastore. These pushes atomically update the values. The node can then retrieve the updated values to update its in-memory version. This cycle of converge → diverge → reconverge among nodes in the cluster is eventually consistent.</w:t>
+        <w:t>This cycle of converge → diverge → reconverge among nodes in the cluster is eventually consistent.</w:t>
       </w:r>
     </w:p>
     <w:p>
@@ -560,7 +1129,7 @@
                     <pic:cNvPicPr/>
                   </pic:nvPicPr>
                   <pic:blipFill>
-                    <a:blip r:embed="rId10"/>
+                    <a:blip r:embed="rId14"/>
                     <a:stretch>
                       <a:fillRect/>
                     </a:stretch>
@@ -589,11 +1158,30 @@
           <w:szCs w:val="24"/>
         </w:rPr>
       </w:pPr>
-      <w:r>
-        <w:rPr>
-          <w:sz w:val="24"/>
-          <w:szCs w:val="24"/>
-        </w:rPr>
+    </w:p>
+    <w:p>
+      <w:pPr>
+        <w:jc w:val="both"/>
+        <w:rPr>
+          <w:sz w:val="24"/>
+          <w:szCs w:val="24"/>
+        </w:rPr>
+      </w:pPr>
+    </w:p>
+    <w:p>
+      <w:pPr>
+        <w:jc w:val="both"/>
+        <w:rPr>
+          <w:sz w:val="24"/>
+          <w:szCs w:val="24"/>
+        </w:rPr>
+      </w:pPr>
+      <w:r>
+        <w:rPr>
+          <w:sz w:val="24"/>
+          <w:szCs w:val="24"/>
+        </w:rPr>
+        <w:lastRenderedPageBreak/>
         <w:t>The periodic rate at which nodes converge should be configurable. Shorter sync intervals will result in less divergence of data points when spreading traffic across multiple nodes in the cluster (e.g., when sitting behind a round robin balancer). Whereas longer sync intervals put less read/write pressure on the datastore and less overhead on each node to fetch new synced values. </w:t>
       </w:r>
     </w:p>
@@ -605,6 +1193,315 @@
     </w:sectPr>
   </w:body>
 </w:document>
+</file>
+
+<file path=word/numbering.xml><?xml version="1.0" encoding="utf-8"?>
+<w:numbering xmlns:wpc="http://schemas.microsoft.com/office/word/2010/wordprocessingCanvas" xmlns:cx="http://schemas.microsoft.com/office/drawing/2014/chartex" xmlns:cx1="http://schemas.microsoft.com/office/drawing/2015/9/8/chartex" xmlns:cx2="http://schemas.microsoft.com/office/drawing/2015/10/21/chartex" xmlns:cx3="http://schemas.microsoft.com/office/drawing/2016/5/9/chartex" xmlns:cx4="http://schemas.microsoft.com/office/drawing/2016/5/10/chartex" xmlns:cx5="http://schemas.microsoft.com/office/drawing/2016/5/11/chartex" xmlns:cx6="http://schemas.microsoft.com/office/drawing/2016/5/12/chartex" xmlns:cx7="http://schemas.microsoft.com/office/drawing/2016/5/13/chartex" xmlns:cx8="http://schemas.microsoft.com/office/drawing/2016/5/14/chartex" xmlns:mc="http://schemas.openxmlformats.org/markup-compatibility/2006" xmlns:aink="http://schemas.microsoft.com/office/drawing/2016/ink" xmlns:am3d="http://schemas.microsoft.com/office/drawing/2017/model3d" xmlns:o="urn:schemas-microsoft-com:office:office" xmlns:r="http://schemas.openxmlformats.org/officeDocument/2006/relationships" xmlns:m="http://schemas.openxmlformats.org/officeDocument/2006/math" xmlns:v="urn:schemas-microsoft-com:vml" xmlns:wp14="http://schemas.microsoft.com/office/word/2010/wordprocessingDrawing" xmlns:wp="http://schemas.openxmlformats.org/drawingml/2006/wordprocessingDrawing" xmlns:w10="urn:schemas-microsoft-com:office:word" xmlns:w="http://schemas.openxmlformats.org/wordprocessingml/2006/main" xmlns:w14="http://schemas.microsoft.com/office/word/2010/wordml" xmlns:w15="http://schemas.microsoft.com/office/word/2012/wordml" xmlns:w16cex="http://schemas.microsoft.com/office/word/2018/wordml/cex" xmlns:w16cid="http://schemas.microsoft.com/office/word/2016/wordml/cid" xmlns:w16="http://schemas.microsoft.com/office/word/2018/wordml" xmlns:w16sdtdh="http://schemas.microsoft.com/office/word/2020/wordml/sdtdatahash" xmlns:w16se="http://schemas.microsoft.com/office/word/2015/wordml/symex" xmlns:wpg="http://schemas.microsoft.com/office/word/2010/wordprocessingGroup" xmlns:wpi="http://schemas.microsoft.com/office/word/2010/wordprocessingInk" xmlns:wne="http://schemas.microsoft.com/office/word/2006/wordml" xmlns:wps="http://schemas.microsoft.com/office/word/2010/wordprocessingShape" mc:Ignorable="w14 w15 w16se w16cid w16 w16cex w16sdtdh wp14">
+  <w:abstractNum w:abstractNumId="0" w15:restartNumberingAfterBreak="0">
+    <w:nsid w:val="0BE804B8"/>
+    <w:multiLevelType w:val="multilevel"/>
+    <w:tmpl w:val="9C8E7896"/>
+    <w:lvl w:ilvl="0">
+      <w:start w:val="1"/>
+      <w:numFmt w:val="bullet"/>
+      <w:lvlText w:val=""/>
+      <w:lvlJc w:val="left"/>
+      <w:pPr>
+        <w:tabs>
+          <w:tab w:val="num" w:pos="720"/>
+        </w:tabs>
+        <w:ind w:left="720" w:hanging="360"/>
+      </w:pPr>
+      <w:rPr>
+        <w:rFonts w:ascii="Symbol" w:hAnsi="Symbol" w:hint="default"/>
+        <w:sz w:val="20"/>
+      </w:rPr>
+    </w:lvl>
+    <w:lvl w:ilvl="1" w:tentative="1">
+      <w:start w:val="1"/>
+      <w:numFmt w:val="bullet"/>
+      <w:lvlText w:val="o"/>
+      <w:lvlJc w:val="left"/>
+      <w:pPr>
+        <w:tabs>
+          <w:tab w:val="num" w:pos="1440"/>
+        </w:tabs>
+        <w:ind w:left="1440" w:hanging="360"/>
+      </w:pPr>
+      <w:rPr>
+        <w:rFonts w:ascii="Courier New" w:hAnsi="Courier New" w:hint="default"/>
+        <w:sz w:val="20"/>
+      </w:rPr>
+    </w:lvl>
+    <w:lvl w:ilvl="2" w:tentative="1">
+      <w:start w:val="1"/>
+      <w:numFmt w:val="bullet"/>
+      <w:lvlText w:val=""/>
+      <w:lvlJc w:val="left"/>
+      <w:pPr>
+        <w:tabs>
+          <w:tab w:val="num" w:pos="2160"/>
+        </w:tabs>
+        <w:ind w:left="2160" w:hanging="360"/>
+      </w:pPr>
+      <w:rPr>
+        <w:rFonts w:ascii="Wingdings" w:hAnsi="Wingdings" w:hint="default"/>
+        <w:sz w:val="20"/>
+      </w:rPr>
+    </w:lvl>
+    <w:lvl w:ilvl="3" w:tentative="1">
+      <w:start w:val="1"/>
+      <w:numFmt w:val="bullet"/>
+      <w:lvlText w:val=""/>
+      <w:lvlJc w:val="left"/>
+      <w:pPr>
+        <w:tabs>
+          <w:tab w:val="num" w:pos="2880"/>
+        </w:tabs>
+        <w:ind w:left="2880" w:hanging="360"/>
+      </w:pPr>
+      <w:rPr>
+        <w:rFonts w:ascii="Wingdings" w:hAnsi="Wingdings" w:hint="default"/>
+        <w:sz w:val="20"/>
+      </w:rPr>
+    </w:lvl>
+    <w:lvl w:ilvl="4" w:tentative="1">
+      <w:start w:val="1"/>
+      <w:numFmt w:val="bullet"/>
+      <w:lvlText w:val=""/>
+      <w:lvlJc w:val="left"/>
+      <w:pPr>
+        <w:tabs>
+          <w:tab w:val="num" w:pos="3600"/>
+        </w:tabs>
+        <w:ind w:left="3600" w:hanging="360"/>
+      </w:pPr>
+      <w:rPr>
+        <w:rFonts w:ascii="Wingdings" w:hAnsi="Wingdings" w:hint="default"/>
+        <w:sz w:val="20"/>
+      </w:rPr>
+    </w:lvl>
+    <w:lvl w:ilvl="5" w:tentative="1">
+      <w:start w:val="1"/>
+      <w:numFmt w:val="bullet"/>
+      <w:lvlText w:val=""/>
+      <w:lvlJc w:val="left"/>
+      <w:pPr>
+        <w:tabs>
+          <w:tab w:val="num" w:pos="4320"/>
+        </w:tabs>
+        <w:ind w:left="4320" w:hanging="360"/>
+      </w:pPr>
+      <w:rPr>
+        <w:rFonts w:ascii="Wingdings" w:hAnsi="Wingdings" w:hint="default"/>
+        <w:sz w:val="20"/>
+      </w:rPr>
+    </w:lvl>
+    <w:lvl w:ilvl="6" w:tentative="1">
+      <w:start w:val="1"/>
+      <w:numFmt w:val="bullet"/>
+      <w:lvlText w:val=""/>
+      <w:lvlJc w:val="left"/>
+      <w:pPr>
+        <w:tabs>
+          <w:tab w:val="num" w:pos="5040"/>
+        </w:tabs>
+        <w:ind w:left="5040" w:hanging="360"/>
+      </w:pPr>
+      <w:rPr>
+        <w:rFonts w:ascii="Wingdings" w:hAnsi="Wingdings" w:hint="default"/>
+        <w:sz w:val="20"/>
+      </w:rPr>
+    </w:lvl>
+    <w:lvl w:ilvl="7" w:tentative="1">
+      <w:start w:val="1"/>
+      <w:numFmt w:val="bullet"/>
+      <w:lvlText w:val=""/>
+      <w:lvlJc w:val="left"/>
+      <w:pPr>
+        <w:tabs>
+          <w:tab w:val="num" w:pos="5760"/>
+        </w:tabs>
+        <w:ind w:left="5760" w:hanging="360"/>
+      </w:pPr>
+      <w:rPr>
+        <w:rFonts w:ascii="Wingdings" w:hAnsi="Wingdings" w:hint="default"/>
+        <w:sz w:val="20"/>
+      </w:rPr>
+    </w:lvl>
+    <w:lvl w:ilvl="8" w:tentative="1">
+      <w:start w:val="1"/>
+      <w:numFmt w:val="bullet"/>
+      <w:lvlText w:val=""/>
+      <w:lvlJc w:val="left"/>
+      <w:pPr>
+        <w:tabs>
+          <w:tab w:val="num" w:pos="6480"/>
+        </w:tabs>
+        <w:ind w:left="6480" w:hanging="360"/>
+      </w:pPr>
+      <w:rPr>
+        <w:rFonts w:ascii="Wingdings" w:hAnsi="Wingdings" w:hint="default"/>
+        <w:sz w:val="20"/>
+      </w:rPr>
+    </w:lvl>
+  </w:abstractNum>
+  <w:abstractNum w:abstractNumId="1" w15:restartNumberingAfterBreak="0">
+    <w:nsid w:val="5690172A"/>
+    <w:multiLevelType w:val="multilevel"/>
+    <w:tmpl w:val="9C8E7896"/>
+    <w:lvl w:ilvl="0">
+      <w:start w:val="1"/>
+      <w:numFmt w:val="bullet"/>
+      <w:lvlText w:val=""/>
+      <w:lvlJc w:val="left"/>
+      <w:pPr>
+        <w:tabs>
+          <w:tab w:val="num" w:pos="720"/>
+        </w:tabs>
+        <w:ind w:left="720" w:hanging="360"/>
+      </w:pPr>
+      <w:rPr>
+        <w:rFonts w:ascii="Symbol" w:hAnsi="Symbol" w:hint="default"/>
+        <w:sz w:val="20"/>
+      </w:rPr>
+    </w:lvl>
+    <w:lvl w:ilvl="1" w:tentative="1">
+      <w:start w:val="1"/>
+      <w:numFmt w:val="bullet"/>
+      <w:lvlText w:val="o"/>
+      <w:lvlJc w:val="left"/>
+      <w:pPr>
+        <w:tabs>
+          <w:tab w:val="num" w:pos="1440"/>
+        </w:tabs>
+        <w:ind w:left="1440" w:hanging="360"/>
+      </w:pPr>
+      <w:rPr>
+        <w:rFonts w:ascii="Courier New" w:hAnsi="Courier New" w:hint="default"/>
+        <w:sz w:val="20"/>
+      </w:rPr>
+    </w:lvl>
+    <w:lvl w:ilvl="2" w:tentative="1">
+      <w:start w:val="1"/>
+      <w:numFmt w:val="bullet"/>
+      <w:lvlText w:val=""/>
+      <w:lvlJc w:val="left"/>
+      <w:pPr>
+        <w:tabs>
+          <w:tab w:val="num" w:pos="2160"/>
+        </w:tabs>
+        <w:ind w:left="2160" w:hanging="360"/>
+      </w:pPr>
+      <w:rPr>
+        <w:rFonts w:ascii="Wingdings" w:hAnsi="Wingdings" w:hint="default"/>
+        <w:sz w:val="20"/>
+      </w:rPr>
+    </w:lvl>
+    <w:lvl w:ilvl="3" w:tentative="1">
+      <w:start w:val="1"/>
+      <w:numFmt w:val="bullet"/>
+      <w:lvlText w:val=""/>
+      <w:lvlJc w:val="left"/>
+      <w:pPr>
+        <w:tabs>
+          <w:tab w:val="num" w:pos="2880"/>
+        </w:tabs>
+        <w:ind w:left="2880" w:hanging="360"/>
+      </w:pPr>
+      <w:rPr>
+        <w:rFonts w:ascii="Wingdings" w:hAnsi="Wingdings" w:hint="default"/>
+        <w:sz w:val="20"/>
+      </w:rPr>
+    </w:lvl>
+    <w:lvl w:ilvl="4" w:tentative="1">
+      <w:start w:val="1"/>
+      <w:numFmt w:val="bullet"/>
+      <w:lvlText w:val=""/>
+      <w:lvlJc w:val="left"/>
+      <w:pPr>
+        <w:tabs>
+          <w:tab w:val="num" w:pos="3600"/>
+        </w:tabs>
+        <w:ind w:left="3600" w:hanging="360"/>
+      </w:pPr>
+      <w:rPr>
+        <w:rFonts w:ascii="Wingdings" w:hAnsi="Wingdings" w:hint="default"/>
+        <w:sz w:val="20"/>
+      </w:rPr>
+    </w:lvl>
+    <w:lvl w:ilvl="5" w:tentative="1">
+      <w:start w:val="1"/>
+      <w:numFmt w:val="bullet"/>
+      <w:lvlText w:val=""/>
+      <w:lvlJc w:val="left"/>
+      <w:pPr>
+        <w:tabs>
+          <w:tab w:val="num" w:pos="4320"/>
+        </w:tabs>
+        <w:ind w:left="4320" w:hanging="360"/>
+      </w:pPr>
+      <w:rPr>
+        <w:rFonts w:ascii="Wingdings" w:hAnsi="Wingdings" w:hint="default"/>
+        <w:sz w:val="20"/>
+      </w:rPr>
+    </w:lvl>
+    <w:lvl w:ilvl="6" w:tentative="1">
+      <w:start w:val="1"/>
+      <w:numFmt w:val="bullet"/>
+      <w:lvlText w:val=""/>
+      <w:lvlJc w:val="left"/>
+      <w:pPr>
+        <w:tabs>
+          <w:tab w:val="num" w:pos="5040"/>
+        </w:tabs>
+        <w:ind w:left="5040" w:hanging="360"/>
+      </w:pPr>
+      <w:rPr>
+        <w:rFonts w:ascii="Wingdings" w:hAnsi="Wingdings" w:hint="default"/>
+        <w:sz w:val="20"/>
+      </w:rPr>
+    </w:lvl>
+    <w:lvl w:ilvl="7" w:tentative="1">
+      <w:start w:val="1"/>
+      <w:numFmt w:val="bullet"/>
+      <w:lvlText w:val=""/>
+      <w:lvlJc w:val="left"/>
+      <w:pPr>
+        <w:tabs>
+          <w:tab w:val="num" w:pos="5760"/>
+        </w:tabs>
+        <w:ind w:left="5760" w:hanging="360"/>
+      </w:pPr>
+      <w:rPr>
+        <w:rFonts w:ascii="Wingdings" w:hAnsi="Wingdings" w:hint="default"/>
+        <w:sz w:val="20"/>
+      </w:rPr>
+    </w:lvl>
+    <w:lvl w:ilvl="8" w:tentative="1">
+      <w:start w:val="1"/>
+      <w:numFmt w:val="bullet"/>
+      <w:lvlText w:val=""/>
+      <w:lvlJc w:val="left"/>
+      <w:pPr>
+        <w:tabs>
+          <w:tab w:val="num" w:pos="6480"/>
+        </w:tabs>
+        <w:ind w:left="6480" w:hanging="360"/>
+      </w:pPr>
+      <w:rPr>
+        <w:rFonts w:ascii="Wingdings" w:hAnsi="Wingdings" w:hint="default"/>
+        <w:sz w:val="20"/>
+      </w:rPr>
+    </w:lvl>
+  </w:abstractNum>
+  <w:num w:numId="1">
+    <w:abstractNumId w:val="1"/>
+  </w:num>
+  <w:num w:numId="2">
+    <w:abstractNumId w:val="0"/>
+  </w:num>
+</w:numbering>
 </file>
 
 <file path=word/styles.xml><?xml version="1.0" encoding="utf-8"?>
@@ -1134,6 +2031,61 @@
       <w:lang w:eastAsia="en-IN"/>
     </w:rPr>
   </w:style>
+  <w:style w:type="paragraph" w:styleId="ListParagraph">
+    <w:name w:val="List Paragraph"/>
+    <w:basedOn w:val="Normal"/>
+    <w:uiPriority w:val="34"/>
+    <w:qFormat/>
+    <w:rsid w:val="0073157E"/>
+    <w:pPr>
+      <w:ind w:left="720"/>
+      <w:contextualSpacing/>
+    </w:pPr>
+  </w:style>
+  <w:style w:type="paragraph" w:customStyle="1" w:styleId="blockparagraph-544a408c">
+    <w:name w:val="blockparagraph-544a408c"/>
+    <w:basedOn w:val="Normal"/>
+    <w:rsid w:val="00967C21"/>
+    <w:pPr>
+      <w:spacing w:before="100" w:beforeAutospacing="1" w:after="100" w:afterAutospacing="1" w:line="240" w:lineRule="auto"/>
+    </w:pPr>
+    <w:rPr>
+      <w:rFonts w:ascii="Times New Roman" w:eastAsia="Times New Roman" w:hAnsi="Times New Roman" w:cs="Times New Roman"/>
+      <w:sz w:val="24"/>
+      <w:szCs w:val="24"/>
+      <w:lang w:eastAsia="en-IN"/>
+    </w:rPr>
+  </w:style>
+  <w:style w:type="character" w:customStyle="1" w:styleId="text-4505230f--texth400-3033861f--textcontentfamily-49a318e1">
+    <w:name w:val="text-4505230f--texth400-3033861f--textcontentfamily-49a318e1"/>
+    <w:basedOn w:val="DefaultParagraphFont"/>
+    <w:rsid w:val="00967C21"/>
+  </w:style>
+  <w:style w:type="character" w:styleId="Strong">
+    <w:name w:val="Strong"/>
+    <w:basedOn w:val="DefaultParagraphFont"/>
+    <w:uiPriority w:val="22"/>
+    <w:qFormat/>
+    <w:rsid w:val="00967C21"/>
+    <w:rPr>
+      <w:b/>
+      <w:bCs/>
+    </w:rPr>
+  </w:style>
+  <w:style w:type="paragraph" w:customStyle="1" w:styleId="blockparagraph-544a408c--nomargin-acdf7afa">
+    <w:name w:val="blockparagraph-544a408c--nomargin-acdf7afa"/>
+    <w:basedOn w:val="Normal"/>
+    <w:rsid w:val="0050031A"/>
+    <w:pPr>
+      <w:spacing w:before="100" w:beforeAutospacing="1" w:after="100" w:afterAutospacing="1" w:line="240" w:lineRule="auto"/>
+    </w:pPr>
+    <w:rPr>
+      <w:rFonts w:ascii="Times New Roman" w:eastAsia="Times New Roman" w:hAnsi="Times New Roman" w:cs="Times New Roman"/>
+      <w:sz w:val="24"/>
+      <w:szCs w:val="24"/>
+      <w:lang w:eastAsia="en-IN"/>
+    </w:rPr>
+  </w:style>
 </w:styles>
 </file>
 

</xml_diff>